<commit_message>
assigment 7 completed with dt assignments and hackerrank solns till 30 completed
</commit_message>
<xml_diff>
--- a/Hackerrank-Problems-Intro-to-Programming.docx
+++ b/Hackerrank-Problems-Intro-to-Programming.docx
@@ -534,14 +534,23 @@
           <w:numId w:val="1"/>
         </w:numPr>
         <w:ind w:hanging="360"/>
+        <w:rPr>
+          <w:highlight w:val="yellow"/>
+        </w:rPr>
       </w:pPr>
       <w:hyperlink r:id="rId25">
         <w:r>
+          <w:rPr>
+            <w:highlight w:val="yellow"/>
+          </w:rPr>
           <w:t xml:space="preserve">https://www.hackerrank.com/challenges/nested-list/problem?isFullScreen=tru </w:t>
         </w:r>
       </w:hyperlink>
       <w:hyperlink r:id="rId26">
         <w:r>
+          <w:rPr>
+            <w:highlight w:val="yellow"/>
+          </w:rPr>
           <w:t>e</w:t>
         </w:r>
       </w:hyperlink>
@@ -553,19 +562,43 @@
           <w:numId w:val="1"/>
         </w:numPr>
         <w:ind w:hanging="360"/>
+        <w:rPr>
+          <w:highlight w:val="yellow"/>
+        </w:rPr>
       </w:pPr>
       <w:hyperlink r:id="rId27">
         <w:r>
-          <w:t xml:space="preserve">https://www.hackerrank.com/challenges/list-comprehensions/problem?isFullS </w:t>
+          <w:rPr>
+            <w:highlight w:val="yellow"/>
+          </w:rPr>
+          <w:t>https://w</w:t>
+        </w:r>
+        <w:r>
+          <w:rPr>
+            <w:highlight w:val="yellow"/>
+          </w:rPr>
+          <w:t>w</w:t>
+        </w:r>
+        <w:r>
+          <w:rPr>
+            <w:highlight w:val="yellow"/>
+          </w:rPr>
+          <w:t xml:space="preserve">w.hackerrank.com/challenges/list-comprehensions/problem?isFullS </w:t>
         </w:r>
       </w:hyperlink>
       <w:hyperlink r:id="rId28">
         <w:proofErr w:type="spellStart"/>
         <w:r>
+          <w:rPr>
+            <w:highlight w:val="yellow"/>
+          </w:rPr>
           <w:t>creen</w:t>
         </w:r>
         <w:proofErr w:type="spellEnd"/>
         <w:r>
+          <w:rPr>
+            <w:highlight w:val="yellow"/>
+          </w:rPr>
           <w:t>=true</w:t>
         </w:r>
       </w:hyperlink>
@@ -577,14 +610,35 @@
           <w:numId w:val="1"/>
         </w:numPr>
         <w:ind w:hanging="360"/>
+        <w:rPr>
+          <w:highlight w:val="yellow"/>
+        </w:rPr>
       </w:pPr>
       <w:hyperlink r:id="rId29">
         <w:r>
-          <w:t xml:space="preserve">https://www.hackerrank.com/challenges/py-set-add/problem?isFullScreen=tru </w:t>
+          <w:rPr>
+            <w:highlight w:val="yellow"/>
+          </w:rPr>
+          <w:t>https://www.hackerrank.com/challen</w:t>
+        </w:r>
+        <w:r>
+          <w:rPr>
+            <w:highlight w:val="yellow"/>
+          </w:rPr>
+          <w:t>g</w:t>
+        </w:r>
+        <w:r>
+          <w:rPr>
+            <w:highlight w:val="yellow"/>
+          </w:rPr>
+          <w:t xml:space="preserve">es/py-set-add/problem?isFullScreen=tru </w:t>
         </w:r>
       </w:hyperlink>
       <w:hyperlink r:id="rId30">
         <w:r>
+          <w:rPr>
+            <w:highlight w:val="yellow"/>
+          </w:rPr>
           <w:t>e</w:t>
         </w:r>
       </w:hyperlink>
@@ -605,19 +659,7 @@
           <w:rPr>
             <w:highlight w:val="yellow"/>
           </w:rPr>
-          <w:t>https:</w:t>
-        </w:r>
-        <w:r>
-          <w:rPr>
-            <w:highlight w:val="yellow"/>
-          </w:rPr>
-          <w:t>/</w:t>
-        </w:r>
-        <w:r>
-          <w:rPr>
-            <w:highlight w:val="yellow"/>
-          </w:rPr>
-          <w:t xml:space="preserve">/www.hackerrank.com/challenges/symmetric-difference/problem?isFullS </w:t>
+          <w:t xml:space="preserve">https://www.hackerrank.com/challenges/symmetric-difference/problem?isFullS </w:t>
         </w:r>
       </w:hyperlink>
       <w:hyperlink r:id="rId32">
@@ -644,25 +686,43 @@
           <w:numId w:val="1"/>
         </w:numPr>
         <w:ind w:hanging="360"/>
+        <w:rPr>
+          <w:highlight w:val="red"/>
+        </w:rPr>
       </w:pPr>
       <w:hyperlink r:id="rId33">
         <w:r>
+          <w:rPr>
+            <w:highlight w:val="red"/>
+          </w:rPr>
           <w:t>https://www.h</w:t>
         </w:r>
         <w:r>
+          <w:rPr>
+            <w:highlight w:val="red"/>
+          </w:rPr>
           <w:t>a</w:t>
         </w:r>
         <w:r>
+          <w:rPr>
+            <w:highlight w:val="red"/>
+          </w:rPr>
           <w:t xml:space="preserve">ckerrank.com/challenges/py-set-discard-remove-pop/problem?i </w:t>
         </w:r>
       </w:hyperlink>
       <w:hyperlink r:id="rId34">
         <w:proofErr w:type="spellStart"/>
         <w:r>
+          <w:rPr>
+            <w:highlight w:val="red"/>
+          </w:rPr>
           <w:t>sFullScreen</w:t>
         </w:r>
         <w:proofErr w:type="spellEnd"/>
         <w:r>
+          <w:rPr>
+            <w:highlight w:val="red"/>
+          </w:rPr>
           <w:t>=true</w:t>
         </w:r>
       </w:hyperlink>
@@ -683,19 +743,7 @@
           <w:rPr>
             <w:highlight w:val="yellow"/>
           </w:rPr>
-          <w:t>https://www.</w:t>
-        </w:r>
-        <w:r>
-          <w:rPr>
-            <w:highlight w:val="yellow"/>
-          </w:rPr>
-          <w:t>h</w:t>
-        </w:r>
-        <w:r>
-          <w:rPr>
-            <w:highlight w:val="yellow"/>
-          </w:rPr>
-          <w:t xml:space="preserve">ackerrank.com/challenges/py-set-union/problem?isFullScreen=tr </w:t>
+          <w:t xml:space="preserve">https://www.hackerrank.com/challenges/py-set-union/problem?isFullScreen=tr </w:t>
         </w:r>
       </w:hyperlink>
       <w:hyperlink r:id="rId36">
@@ -716,22 +764,61 @@
           <w:numId w:val="1"/>
         </w:numPr>
         <w:ind w:hanging="360"/>
+        <w:rPr>
+          <w:highlight w:val="yellow"/>
+        </w:rPr>
       </w:pPr>
       <w:hyperlink r:id="rId37">
         <w:r>
-          <w:t xml:space="preserve">https://www.hackerrank.com/challenges/py-set-intersection-operation/problem </w:t>
+          <w:rPr>
+            <w:highlight w:val="yellow"/>
+          </w:rPr>
+          <w:t>https://www.hac</w:t>
+        </w:r>
+        <w:r>
+          <w:rPr>
+            <w:highlight w:val="yellow"/>
+          </w:rPr>
+          <w:t>k</w:t>
+        </w:r>
+        <w:r>
+          <w:rPr>
+            <w:highlight w:val="yellow"/>
+          </w:rPr>
+          <w:t>errank.c</w:t>
+        </w:r>
+        <w:r>
+          <w:rPr>
+            <w:highlight w:val="yellow"/>
+          </w:rPr>
+          <w:t>o</w:t>
+        </w:r>
+        <w:r>
+          <w:rPr>
+            <w:highlight w:val="yellow"/>
+          </w:rPr>
+          <w:t xml:space="preserve">m/challenges/py-set-intersection-operation/problem </w:t>
         </w:r>
       </w:hyperlink>
       <w:hyperlink r:id="rId38">
         <w:r>
+          <w:rPr>
+            <w:highlight w:val="yellow"/>
+          </w:rPr>
           <w:t>?</w:t>
         </w:r>
         <w:proofErr w:type="spellStart"/>
         <w:r>
+          <w:rPr>
+            <w:highlight w:val="yellow"/>
+          </w:rPr>
           <w:t>isFullScreen</w:t>
         </w:r>
         <w:proofErr w:type="spellEnd"/>
         <w:r>
+          <w:rPr>
+            <w:highlight w:val="yellow"/>
+          </w:rPr>
           <w:t>=true</w:t>
         </w:r>
       </w:hyperlink>
@@ -743,19 +830,43 @@
           <w:numId w:val="1"/>
         </w:numPr>
         <w:ind w:hanging="360"/>
+        <w:rPr>
+          <w:highlight w:val="yellow"/>
+        </w:rPr>
       </w:pPr>
       <w:hyperlink r:id="rId39">
         <w:r>
-          <w:t xml:space="preserve">https://www.hackerrank.com/challenges/py-set-difference-operation/problem?i </w:t>
+          <w:rPr>
+            <w:highlight w:val="yellow"/>
+          </w:rPr>
+          <w:t>https://www.h</w:t>
+        </w:r>
+        <w:r>
+          <w:rPr>
+            <w:highlight w:val="yellow"/>
+          </w:rPr>
+          <w:t>a</w:t>
+        </w:r>
+        <w:r>
+          <w:rPr>
+            <w:highlight w:val="yellow"/>
+          </w:rPr>
+          <w:t xml:space="preserve">ckerrank.com/challenges/py-set-difference-operation/problem?i </w:t>
         </w:r>
       </w:hyperlink>
       <w:hyperlink r:id="rId40">
         <w:proofErr w:type="spellStart"/>
         <w:r>
+          <w:rPr>
+            <w:highlight w:val="yellow"/>
+          </w:rPr>
           <w:t>sFullScreen</w:t>
         </w:r>
         <w:proofErr w:type="spellEnd"/>
         <w:r>
+          <w:rPr>
+            <w:highlight w:val="yellow"/>
+          </w:rPr>
           <w:t>=true</w:t>
         </w:r>
       </w:hyperlink>
@@ -767,22 +878,49 @@
           <w:numId w:val="1"/>
         </w:numPr>
         <w:ind w:hanging="360"/>
+        <w:rPr>
+          <w:highlight w:val="yellow"/>
+        </w:rPr>
       </w:pPr>
       <w:hyperlink r:id="rId41">
         <w:r>
-          <w:t xml:space="preserve">https://www.hackerrank.com/challenges/py-set-symmetric-difference-operatio </w:t>
+          <w:rPr>
+            <w:highlight w:val="yellow"/>
+          </w:rPr>
+          <w:t>https://www.hackerrank.com/challenges/py-set-symmetric-differe</w:t>
+        </w:r>
+        <w:r>
+          <w:rPr>
+            <w:highlight w:val="yellow"/>
+          </w:rPr>
+          <w:t>n</w:t>
+        </w:r>
+        <w:r>
+          <w:rPr>
+            <w:highlight w:val="yellow"/>
+          </w:rPr>
+          <w:t xml:space="preserve">ce-operatio </w:t>
         </w:r>
       </w:hyperlink>
       <w:hyperlink r:id="rId42">
         <w:r>
+          <w:rPr>
+            <w:highlight w:val="yellow"/>
+          </w:rPr>
           <w:t>n/</w:t>
         </w:r>
         <w:proofErr w:type="spellStart"/>
         <w:r>
+          <w:rPr>
+            <w:highlight w:val="yellow"/>
+          </w:rPr>
           <w:t>problem?isFullScreen</w:t>
         </w:r>
         <w:proofErr w:type="spellEnd"/>
         <w:r>
+          <w:rPr>
+            <w:highlight w:val="yellow"/>
+          </w:rPr>
           <w:t>=true</w:t>
         </w:r>
       </w:hyperlink>
@@ -794,14 +932,35 @@
           <w:numId w:val="1"/>
         </w:numPr>
         <w:ind w:hanging="360"/>
+        <w:rPr>
+          <w:highlight w:val="yellow"/>
+        </w:rPr>
       </w:pPr>
       <w:hyperlink r:id="rId43">
         <w:r>
-          <w:t xml:space="preserve">https://www.hackerrank.com/challenges/swap-case/problem?isFullScreen=tru </w:t>
+          <w:rPr>
+            <w:highlight w:val="yellow"/>
+          </w:rPr>
+          <w:t>https://www.hackerrank.com/challenges/swa</w:t>
+        </w:r>
+        <w:r>
+          <w:rPr>
+            <w:highlight w:val="yellow"/>
+          </w:rPr>
+          <w:t>p</w:t>
+        </w:r>
+        <w:r>
+          <w:rPr>
+            <w:highlight w:val="yellow"/>
+          </w:rPr>
+          <w:t xml:space="preserve">-case/problem?isFullScreen=tru </w:t>
         </w:r>
       </w:hyperlink>
       <w:hyperlink r:id="rId44">
         <w:r>
+          <w:rPr>
+            <w:highlight w:val="yellow"/>
+          </w:rPr>
           <w:t>e</w:t>
         </w:r>
       </w:hyperlink>
@@ -813,19 +972,43 @@
           <w:numId w:val="1"/>
         </w:numPr>
         <w:ind w:hanging="360"/>
+        <w:rPr>
+          <w:highlight w:val="yellow"/>
+        </w:rPr>
       </w:pPr>
       <w:hyperlink r:id="rId45">
         <w:r>
-          <w:t xml:space="preserve">https://www.hackerrank.com/challenges/python-string-split-and-join/problem?i </w:t>
+          <w:rPr>
+            <w:highlight w:val="yellow"/>
+          </w:rPr>
+          <w:t>https://www.hac</w:t>
+        </w:r>
+        <w:r>
+          <w:rPr>
+            <w:highlight w:val="yellow"/>
+          </w:rPr>
+          <w:t>k</w:t>
+        </w:r>
+        <w:r>
+          <w:rPr>
+            <w:highlight w:val="yellow"/>
+          </w:rPr>
+          <w:t xml:space="preserve">errank.com/challenges/python-string-split-and-join/problem?i </w:t>
         </w:r>
       </w:hyperlink>
       <w:hyperlink r:id="rId46">
         <w:proofErr w:type="spellStart"/>
         <w:r>
+          <w:rPr>
+            <w:highlight w:val="yellow"/>
+          </w:rPr>
           <w:t>sFullScreen</w:t>
         </w:r>
         <w:proofErr w:type="spellEnd"/>
         <w:r>
+          <w:rPr>
+            <w:highlight w:val="yellow"/>
+          </w:rPr>
           <w:t>=true</w:t>
         </w:r>
       </w:hyperlink>
@@ -837,19 +1020,43 @@
           <w:numId w:val="1"/>
         </w:numPr>
         <w:ind w:hanging="360"/>
+        <w:rPr>
+          <w:highlight w:val="yellow"/>
+        </w:rPr>
       </w:pPr>
       <w:hyperlink r:id="rId47">
         <w:r>
-          <w:t xml:space="preserve">https://www.hackerrank.com/challenges/whats-your-name/problem?isFullScre </w:t>
+          <w:rPr>
+            <w:highlight w:val="yellow"/>
+          </w:rPr>
+          <w:t>https://www.hackerrank</w:t>
+        </w:r>
+        <w:r>
+          <w:rPr>
+            <w:highlight w:val="yellow"/>
+          </w:rPr>
+          <w:t>.</w:t>
+        </w:r>
+        <w:r>
+          <w:rPr>
+            <w:highlight w:val="yellow"/>
+          </w:rPr>
+          <w:t xml:space="preserve">com/challenges/whats-your-name/problem?isFullScre </w:t>
         </w:r>
       </w:hyperlink>
       <w:hyperlink r:id="rId48">
         <w:proofErr w:type="spellStart"/>
         <w:r>
+          <w:rPr>
+            <w:highlight w:val="yellow"/>
+          </w:rPr>
           <w:t>en</w:t>
         </w:r>
         <w:proofErr w:type="spellEnd"/>
         <w:r>
+          <w:rPr>
+            <w:highlight w:val="yellow"/>
+          </w:rPr>
           <w:t>=true</w:t>
         </w:r>
       </w:hyperlink>
@@ -861,33 +1068,75 @@
           <w:numId w:val="1"/>
         </w:numPr>
         <w:ind w:hanging="360"/>
+        <w:rPr>
+          <w:highlight w:val="yellow"/>
+        </w:rPr>
       </w:pPr>
       <w:hyperlink r:id="rId49">
         <w:r>
-          <w:t>https://www.hackerrank.com/challenges/capitalize/problem?isFullScreen=true</w:t>
-        </w:r>
-      </w:hyperlink>
-    </w:p>
-    <w:p>
-      <w:pPr>
-        <w:numPr>
-          <w:ilvl w:val="0"/>
-          <w:numId w:val="1"/>
-        </w:numPr>
-        <w:ind w:hanging="360"/>
+          <w:rPr>
+            <w:highlight w:val="yellow"/>
+          </w:rPr>
+          <w:t>https://www.hack</w:t>
+        </w:r>
+        <w:r>
+          <w:rPr>
+            <w:highlight w:val="yellow"/>
+          </w:rPr>
+          <w:t>e</w:t>
+        </w:r>
+        <w:r>
+          <w:rPr>
+            <w:highlight w:val="yellow"/>
+          </w:rPr>
+          <w:t>rrank.com/challenges/capitalize/problem?isFullScreen=true</w:t>
+        </w:r>
+      </w:hyperlink>
+    </w:p>
+    <w:p>
+      <w:pPr>
+        <w:numPr>
+          <w:ilvl w:val="0"/>
+          <w:numId w:val="1"/>
+        </w:numPr>
+        <w:ind w:hanging="360"/>
+        <w:rPr>
+          <w:highlight w:val="yellow"/>
+        </w:rPr>
       </w:pPr>
       <w:hyperlink r:id="rId50">
         <w:r>
-          <w:t xml:space="preserve">https://www.hackerrank.com/challenges/default-arguments/problem?isFullScr </w:t>
+          <w:rPr>
+            <w:highlight w:val="yellow"/>
+          </w:rPr>
+          <w:t>https://www.hackerran</w:t>
+        </w:r>
+        <w:r>
+          <w:rPr>
+            <w:highlight w:val="yellow"/>
+          </w:rPr>
+          <w:t>k</w:t>
+        </w:r>
+        <w:r>
+          <w:rPr>
+            <w:highlight w:val="yellow"/>
+          </w:rPr>
+          <w:t xml:space="preserve">.com/challenges/default-arguments/problem?isFullScr </w:t>
         </w:r>
       </w:hyperlink>
       <w:hyperlink r:id="rId51">
         <w:proofErr w:type="spellStart"/>
         <w:r>
+          <w:rPr>
+            <w:highlight w:val="yellow"/>
+          </w:rPr>
           <w:t>een</w:t>
         </w:r>
         <w:proofErr w:type="spellEnd"/>
         <w:r>
+          <w:rPr>
+            <w:highlight w:val="yellow"/>
+          </w:rPr>
           <w:t>=true</w:t>
         </w:r>
       </w:hyperlink>
@@ -899,29 +1148,68 @@
           <w:numId w:val="1"/>
         </w:numPr>
         <w:ind w:hanging="360"/>
+        <w:rPr>
+          <w:highlight w:val="yellow"/>
+        </w:rPr>
       </w:pPr>
       <w:hyperlink r:id="rId52">
         <w:r>
-          <w:t>https://www.hackerrank.com/challenges/zipped/problem?isFullScreen=false</w:t>
-        </w:r>
-      </w:hyperlink>
-    </w:p>
-    <w:p>
-      <w:pPr>
-        <w:numPr>
-          <w:ilvl w:val="0"/>
-          <w:numId w:val="1"/>
-        </w:numPr>
-        <w:ind w:hanging="360"/>
+          <w:rPr>
+            <w:highlight w:val="yellow"/>
+          </w:rPr>
+          <w:t>https://www.ha</w:t>
+        </w:r>
+        <w:r>
+          <w:rPr>
+            <w:highlight w:val="yellow"/>
+          </w:rPr>
+          <w:t>c</w:t>
+        </w:r>
+        <w:r>
+          <w:rPr>
+            <w:highlight w:val="yellow"/>
+          </w:rPr>
+          <w:t>kerrank.com/challenges/zipped/problem?isFullScreen=false</w:t>
+        </w:r>
+      </w:hyperlink>
+    </w:p>
+    <w:p>
+      <w:pPr>
+        <w:numPr>
+          <w:ilvl w:val="0"/>
+          <w:numId w:val="1"/>
+        </w:numPr>
+        <w:ind w:hanging="360"/>
+        <w:rPr>
+          <w:highlight w:val="yellow"/>
+        </w:rPr>
       </w:pPr>
       <w:hyperlink r:id="rId53">
         <w:r>
-          <w:t xml:space="preserve">https://www.hackerrank.com/challenges/python-eval/problem?isFullScreen=tr </w:t>
+          <w:rPr>
+            <w:highlight w:val="yellow"/>
+          </w:rPr>
+          <w:t>https://ww</w:t>
+        </w:r>
+        <w:r>
+          <w:rPr>
+            <w:highlight w:val="yellow"/>
+          </w:rPr>
+          <w:t>w</w:t>
+        </w:r>
+        <w:r>
+          <w:rPr>
+            <w:highlight w:val="yellow"/>
+          </w:rPr>
+          <w:t xml:space="preserve">.hackerrank.com/challenges/python-eval/problem?isFullScreen=tr </w:t>
         </w:r>
       </w:hyperlink>
       <w:hyperlink r:id="rId54">
         <w:proofErr w:type="spellStart"/>
         <w:r>
+          <w:rPr>
+            <w:highlight w:val="yellow"/>
+          </w:rPr>
           <w:t>ue</w:t>
         </w:r>
         <w:proofErr w:type="spellEnd"/>
@@ -934,36 +1222,81 @@
           <w:numId w:val="1"/>
         </w:numPr>
         <w:ind w:hanging="360"/>
+        <w:rPr>
+          <w:highlight w:val="yellow"/>
+        </w:rPr>
       </w:pPr>
       <w:hyperlink r:id="rId55">
         <w:r>
-          <w:t>https://www.hackerrank.com/challenges/any-or-all/problem?isFullScreen=true</w:t>
-        </w:r>
-      </w:hyperlink>
-    </w:p>
-    <w:p>
-      <w:pPr>
-        <w:numPr>
-          <w:ilvl w:val="0"/>
-          <w:numId w:val="1"/>
-        </w:numPr>
-        <w:ind w:hanging="360"/>
+          <w:rPr>
+            <w:highlight w:val="yellow"/>
+          </w:rPr>
+          <w:t>https://www.hackerrank.com/challe</w:t>
+        </w:r>
+        <w:r>
+          <w:rPr>
+            <w:highlight w:val="yellow"/>
+          </w:rPr>
+          <w:t>n</w:t>
+        </w:r>
+        <w:r>
+          <w:rPr>
+            <w:highlight w:val="yellow"/>
+          </w:rPr>
+          <w:t>ges/any-or-all/problem?isFullScreen=true</w:t>
+        </w:r>
+      </w:hyperlink>
+    </w:p>
+    <w:p>
+      <w:pPr>
+        <w:numPr>
+          <w:ilvl w:val="0"/>
+          <w:numId w:val="1"/>
+        </w:numPr>
+        <w:ind w:hanging="360"/>
+        <w:rPr>
+          <w:highlight w:val="yellow"/>
+        </w:rPr>
       </w:pPr>
       <w:hyperlink r:id="rId56">
         <w:r>
+          <w:rPr>
+            <w:highlight w:val="yellow"/>
+          </w:rPr>
           <w:t xml:space="preserve">https://www.hackerrank.com/challenges/map-and-lambda-expression/problem </w:t>
         </w:r>
       </w:hyperlink>
       <w:hyperlink r:id="rId57">
         <w:r>
+          <w:rPr>
+            <w:highlight w:val="yellow"/>
+          </w:rPr>
           <w:t>?</w:t>
         </w:r>
         <w:proofErr w:type="spellStart"/>
         <w:r>
-          <w:t>isFullScreen</w:t>
+          <w:rPr>
+            <w:highlight w:val="yellow"/>
+          </w:rPr>
+          <w:t>isFullScre</w:t>
+        </w:r>
+        <w:r>
+          <w:rPr>
+            <w:highlight w:val="yellow"/>
+          </w:rPr>
+          <w:t>e</w:t>
+        </w:r>
+        <w:r>
+          <w:rPr>
+            <w:highlight w:val="yellow"/>
+          </w:rPr>
+          <w:t>n</w:t>
         </w:r>
         <w:proofErr w:type="spellEnd"/>
         <w:r>
+          <w:rPr>
+            <w:highlight w:val="yellow"/>
+          </w:rPr>
           <w:t>=true</w:t>
         </w:r>
       </w:hyperlink>
@@ -983,25 +1316,52 @@
       </w:hyperlink>
       <w:hyperlink r:id="rId59">
         <w:r>
-          <w:t>riented-programming-in-python.html</w:t>
-        </w:r>
-      </w:hyperlink>
-    </w:p>
-    <w:p>
-      <w:pPr>
-        <w:numPr>
-          <w:ilvl w:val="0"/>
-          <w:numId w:val="1"/>
-        </w:numPr>
-        <w:ind w:hanging="360"/>
+          <w:t>riented-programming-in-pyth</w:t>
+        </w:r>
+        <w:r>
+          <w:t>o</w:t>
+        </w:r>
+        <w:r>
+          <w:t>n.html</w:t>
+        </w:r>
+      </w:hyperlink>
+    </w:p>
+    <w:p>
+      <w:pPr>
+        <w:numPr>
+          <w:ilvl w:val="0"/>
+          <w:numId w:val="1"/>
+        </w:numPr>
+        <w:ind w:hanging="360"/>
+        <w:rPr>
+          <w:highlight w:val="yellow"/>
+        </w:rPr>
       </w:pPr>
       <w:hyperlink r:id="rId60">
         <w:r>
-          <w:t xml:space="preserve">https://www.hackerrank.com/challenges/itertools-product/problem?isFullScree </w:t>
+          <w:rPr>
+            <w:highlight w:val="yellow"/>
+          </w:rPr>
+          <w:t>https://www.hackerrank</w:t>
+        </w:r>
+        <w:r>
+          <w:rPr>
+            <w:highlight w:val="yellow"/>
+          </w:rPr>
+          <w:t>.</w:t>
+        </w:r>
+        <w:r>
+          <w:rPr>
+            <w:highlight w:val="yellow"/>
+          </w:rPr>
+          <w:t xml:space="preserve">com/challenges/itertools-product/problem?isFullScree </w:t>
         </w:r>
       </w:hyperlink>
       <w:hyperlink r:id="rId61">
         <w:r>
+          <w:rPr>
+            <w:highlight w:val="yellow"/>
+          </w:rPr>
           <w:t>n=true</w:t>
         </w:r>
       </w:hyperlink>
@@ -1013,14 +1373,35 @@
           <w:numId w:val="1"/>
         </w:numPr>
         <w:ind w:hanging="360"/>
+        <w:rPr>
+          <w:highlight w:val="yellow"/>
+        </w:rPr>
       </w:pPr>
       <w:hyperlink r:id="rId62">
         <w:r>
-          <w:t xml:space="preserve">https://www.hackerrank.com/challenges/itertools-permutations/problem?isFull </w:t>
+          <w:rPr>
+            <w:highlight w:val="yellow"/>
+          </w:rPr>
+          <w:t>https://www.hackerrank.co</w:t>
+        </w:r>
+        <w:r>
+          <w:rPr>
+            <w:highlight w:val="yellow"/>
+          </w:rPr>
+          <w:t>m</w:t>
+        </w:r>
+        <w:r>
+          <w:rPr>
+            <w:highlight w:val="yellow"/>
+          </w:rPr>
+          <w:t xml:space="preserve">/challenges/itertools-permutations/problem?isFull </w:t>
         </w:r>
       </w:hyperlink>
       <w:hyperlink r:id="rId63">
         <w:r>
+          <w:rPr>
+            <w:highlight w:val="yellow"/>
+          </w:rPr>
           <w:t>Screen=true</w:t>
         </w:r>
       </w:hyperlink>
@@ -1032,14 +1413,35 @@
           <w:numId w:val="1"/>
         </w:numPr>
         <w:ind w:hanging="360"/>
+        <w:rPr>
+          <w:highlight w:val="yellow"/>
+        </w:rPr>
       </w:pPr>
       <w:hyperlink r:id="rId64">
         <w:r>
-          <w:t xml:space="preserve">https://www.hackerrank.com/challenges/itertools-combinations/problem?isFull </w:t>
+          <w:rPr>
+            <w:highlight w:val="yellow"/>
+          </w:rPr>
+          <w:t>https://www.hackerran</w:t>
+        </w:r>
+        <w:r>
+          <w:rPr>
+            <w:highlight w:val="yellow"/>
+          </w:rPr>
+          <w:t>k</w:t>
+        </w:r>
+        <w:r>
+          <w:rPr>
+            <w:highlight w:val="yellow"/>
+          </w:rPr>
+          <w:t xml:space="preserve">.com/challenges/itertools-combinations/problem?isFull </w:t>
         </w:r>
       </w:hyperlink>
       <w:hyperlink r:id="rId65">
         <w:r>
+          <w:rPr>
+            <w:highlight w:val="yellow"/>
+          </w:rPr>
           <w:t>Screen=true</w:t>
         </w:r>
       </w:hyperlink>
@@ -1159,6 +1561,20 @@
           <w:t>=true</w:t>
         </w:r>
       </w:hyperlink>
+    </w:p>
+    <w:p/>
+    <w:p>
+      <w:pPr>
+        <w:tabs>
+          <w:tab w:val="left" w:pos="8304"/>
+        </w:tabs>
+      </w:pPr>
+      <w:r>
+        <w:tab/>
+      </w:r>
+      <w:r>
+        <w:tab/>
+      </w:r>
     </w:p>
     <w:sectPr>
       <w:pgSz w:w="11920" w:h="16840"/>

</xml_diff>